<commit_message>
Completed missing answer on evaluation
</commit_message>
<xml_diff>
--- a/Recursion/Self_Evaluation_for_Recursion_Lab.docx
+++ b/Recursion/Self_Evaluation_for_Recursion_Lab.docx
@@ -320,35 +320,7 @@
         <w:rPr>
           <w:rFonts w:ascii="Calibri" w:hAnsi="Calibri" w:cs="Calibri"/>
         </w:rPr>
-        <w:t xml:space="preserve">Your source code will be submitted by providing the </w:t>
-      </w:r>
-      <w:proofErr w:type="spellStart"/>
-      <w:r>
-        <w:rPr>
-          <w:rFonts w:ascii="Calibri" w:hAnsi="Calibri" w:cs="Calibri"/>
-        </w:rPr>
-        <w:t>url</w:t>
-      </w:r>
-      <w:proofErr w:type="spellEnd"/>
-      <w:r>
-        <w:rPr>
-          <w:rFonts w:ascii="Calibri" w:hAnsi="Calibri" w:cs="Calibri"/>
-        </w:rPr>
-        <w:t xml:space="preserve"> for your </w:t>
-      </w:r>
-      <w:proofErr w:type="spellStart"/>
-      <w:r>
-        <w:rPr>
-          <w:rFonts w:ascii="Calibri" w:hAnsi="Calibri" w:cs="Calibri"/>
-        </w:rPr>
-        <w:t>github</w:t>
-      </w:r>
-      <w:proofErr w:type="spellEnd"/>
-      <w:r>
-        <w:rPr>
-          <w:rFonts w:ascii="Calibri" w:hAnsi="Calibri" w:cs="Calibri"/>
-        </w:rPr>
-        <w:t xml:space="preserve"> repository.</w:t>
+        <w:t>Your source code will be submitted by providing the url for your github repository.</w:t>
       </w:r>
       <w:r>
         <w:rPr>
@@ -408,7 +380,6 @@
           <w:rFonts w:ascii="Calibri" w:hAnsi="Calibri" w:cs="Calibri"/>
         </w:rPr>
       </w:pPr>
-      <w:proofErr w:type="gramStart"/>
       <w:r>
         <w:rPr>
           <w:rFonts w:ascii="Calibri" w:hAnsi="Calibri" w:cs="Calibri"/>
@@ -419,14 +390,7 @@
         <w:rPr>
           <w:rFonts w:ascii="Calibri" w:hAnsi="Calibri" w:cs="Calibri"/>
         </w:rPr>
-        <w:t>l</w:t>
-      </w:r>
-      <w:proofErr w:type="gramEnd"/>
-      <w:r>
-        <w:rPr>
-          <w:rFonts w:ascii="Calibri" w:hAnsi="Calibri" w:cs="Calibri"/>
-        </w:rPr>
-        <w:t xml:space="preserve"> I feel confident about what I’ve completed, however I’d like to find way to fix the triangle display I put together for the first problem, as well as build out a more intensive version of the tower of Hanoi problem that actually includes a screen representation of the disks being moved.</w:t>
+        <w:t>l I feel confident about what I’ve completed, however I’d like to find way to fix the triangle display I put together for the first problem, as well as build out a more intensive version of the tower of Hanoi problem that actually includes a screen representation of the disks being moved.</w:t>
       </w:r>
     </w:p>
     <w:p>
@@ -479,10 +443,14 @@
       <w:pPr>
         <w:rPr>
           <w:rFonts w:ascii="Calibri" w:hAnsi="Calibri" w:cs="Calibri"/>
-          <w:b/>
-          <w:bCs/>
         </w:rPr>
       </w:pPr>
+      <w:r>
+        <w:rPr>
+          <w:rFonts w:ascii="Calibri" w:hAnsi="Calibri" w:cs="Calibri"/>
+        </w:rPr>
+        <w:t>I learned overall how to manage recursion. Initially I looked at recursion as being the more difficult control structure to utilize, however once I started to understand the basics and realizing I can have multiple recursion within the same call things became a bit easier to manage.</w:t>
+      </w:r>
     </w:p>
     <w:p>
       <w:pPr>
@@ -670,15 +638,7 @@
               <w:t xml:space="preserve">Do variable names use </w:t>
             </w:r>
             <w:r>
-              <w:t xml:space="preserve">camelCase or </w:t>
-            </w:r>
-            <w:proofErr w:type="spellStart"/>
-            <w:r>
-              <w:t>snake_case</w:t>
-            </w:r>
-            <w:proofErr w:type="spellEnd"/>
-            <w:r>
-              <w:t xml:space="preserve">? </w:t>
+              <w:t xml:space="preserve">camelCase or snake_case? </w:t>
             </w:r>
           </w:p>
         </w:tc>
@@ -742,13 +702,8 @@
               <w:t xml:space="preserve"> names use </w:t>
             </w:r>
             <w:r>
-              <w:t xml:space="preserve">camelCase or </w:t>
-            </w:r>
-            <w:proofErr w:type="spellStart"/>
-            <w:r>
-              <w:t>snake_case</w:t>
-            </w:r>
-            <w:proofErr w:type="spellEnd"/>
+              <w:t>camelCase or snake_case</w:t>
+            </w:r>
             <w:r>
               <w:t xml:space="preserve">?  Do </w:t>
             </w:r>
@@ -1044,37 +999,12 @@
                 <w:rFonts w:ascii="Calibri" w:hAnsi="Calibri" w:cs="Calibri"/>
               </w:rPr>
             </w:pPr>
-            <w:proofErr w:type="spellStart"/>
             <w:r>
               <w:rPr>
                 <w:sz w:val="32"/>
                 <w:szCs w:val="32"/>
               </w:rPr>
-              <w:t>Url</w:t>
-            </w:r>
-            <w:proofErr w:type="spellEnd"/>
-            <w:r>
-              <w:rPr>
-                <w:sz w:val="32"/>
-                <w:szCs w:val="32"/>
-              </w:rPr>
-              <w:t xml:space="preserve"> for </w:t>
-            </w:r>
-            <w:proofErr w:type="spellStart"/>
-            <w:r>
-              <w:rPr>
-                <w:sz w:val="32"/>
-                <w:szCs w:val="32"/>
-              </w:rPr>
-              <w:t>github</w:t>
-            </w:r>
-            <w:proofErr w:type="spellEnd"/>
-            <w:r>
-              <w:rPr>
-                <w:sz w:val="32"/>
-                <w:szCs w:val="32"/>
-              </w:rPr>
-              <w:t xml:space="preserve"> repo:</w:t>
+              <w:t>Url for github repo:</w:t>
             </w:r>
             <w:r>
               <w:rPr>
@@ -1498,15 +1428,7 @@
               <w:spacing w:after="0" w:line="240" w:lineRule="auto"/>
             </w:pPr>
             <w:r>
-              <w:t xml:space="preserve">Created an application that displays the first 10 </w:t>
-            </w:r>
-            <w:proofErr w:type="gramStart"/>
-            <w:r>
-              <w:t>Fibonacci  numbers</w:t>
-            </w:r>
-            <w:proofErr w:type="gramEnd"/>
-            <w:r>
-              <w:t>?</w:t>
+              <w:t>Created an application that displays the first 10 Fibonacci  numbers?</w:t>
             </w:r>
           </w:p>
           <w:p>
@@ -1724,21 +1646,8 @@
               <w:spacing w:after="0" w:line="240" w:lineRule="auto"/>
             </w:pPr>
             <w:r>
-              <w:t xml:space="preserve">Created an application that tells whether keyboard input is a </w:t>
-            </w:r>
-            <w:proofErr w:type="spellStart"/>
-            <w:r>
-              <w:t>palidrome</w:t>
-            </w:r>
-            <w:proofErr w:type="spellEnd"/>
-            <w:r>
-              <w:t xml:space="preserve">?  Effectively ignores whitespace, capitalization and </w:t>
-            </w:r>
-            <w:proofErr w:type="gramStart"/>
-            <w:r>
-              <w:t>punctuation?</w:t>
-            </w:r>
-            <w:proofErr w:type="gramEnd"/>
+              <w:t>Created an application that tells whether keyboard input is a palidrome?  Effectively ignores whitespace, capitalization and punctuation?</w:t>
+            </w:r>
           </w:p>
           <w:p>
             <w:pPr>
@@ -1754,15 +1663,7 @@
               <w:spacing w:after="0" w:line="240" w:lineRule="auto"/>
             </w:pPr>
             <w:r>
-              <w:t xml:space="preserve">Screen shots of the program running and producing correct </w:t>
-            </w:r>
-            <w:proofErr w:type="gramStart"/>
-            <w:r>
-              <w:t>results  are</w:t>
-            </w:r>
-            <w:proofErr w:type="gramEnd"/>
-            <w:r>
-              <w:t xml:space="preserve"> included?</w:t>
+              <w:t>Screen shots of the program running and producing correct results  are included?</w:t>
             </w:r>
           </w:p>
         </w:tc>
@@ -1808,39 +1709,7 @@
               <w:rPr>
                 <w:rFonts w:ascii="Calibri" w:hAnsi="Calibri" w:cs="Calibri"/>
               </w:rPr>
-              <w:t>Application</w:t>
-            </w:r>
-            <w:r>
-              <w:rPr>
-                <w:rFonts w:ascii="Calibri" w:hAnsi="Calibri" w:cs="Calibri"/>
-              </w:rPr>
-              <w:t xml:space="preserve"> affectively calculates palindrome and</w:t>
-            </w:r>
-            <w:r>
-              <w:rPr>
-                <w:rFonts w:ascii="Calibri" w:hAnsi="Calibri" w:cs="Calibri"/>
-              </w:rPr>
-              <w:t xml:space="preserve"> </w:t>
-            </w:r>
-            <w:r>
-              <w:rPr>
-                <w:rFonts w:ascii="Calibri" w:hAnsi="Calibri" w:cs="Calibri"/>
-              </w:rPr>
-              <w:t xml:space="preserve">ignores all capitalization and non-alpha </w:t>
-            </w:r>
-            <w:proofErr w:type="spellStart"/>
-            <w:r>
-              <w:rPr>
-                <w:rFonts w:ascii="Calibri" w:hAnsi="Calibri" w:cs="Calibri"/>
-              </w:rPr>
-              <w:t>numberics</w:t>
-            </w:r>
-            <w:proofErr w:type="spellEnd"/>
-            <w:r>
-              <w:rPr>
-                <w:rFonts w:ascii="Calibri" w:hAnsi="Calibri" w:cs="Calibri"/>
-              </w:rPr>
-              <w:t>.</w:t>
+              <w:t>Application affectively calculates palindrome and ignores all capitalization and non-alpha numberics.</w:t>
             </w:r>
           </w:p>
           <w:p>
@@ -2007,15 +1876,7 @@
             </w:pPr>
             <w:r>
               <w:lastRenderedPageBreak/>
-              <w:t xml:space="preserve">Screen shots of the program running and producing correct </w:t>
-            </w:r>
-            <w:proofErr w:type="gramStart"/>
-            <w:r>
-              <w:t>results  are</w:t>
-            </w:r>
-            <w:proofErr w:type="gramEnd"/>
-            <w:r>
-              <w:t xml:space="preserve"> included?</w:t>
+              <w:t>Screen shots of the program running and producing correct results  are included?</w:t>
             </w:r>
           </w:p>
         </w:tc>
@@ -4014,13 +3875,57 @@
     <w:lsdException w:name="HTML Sample" w:semiHidden="1" w:unhideWhenUsed="1"/>
     <w:lsdException w:name="HTML Typewriter" w:semiHidden="1" w:unhideWhenUsed="1"/>
     <w:lsdException w:name="HTML Variable" w:semiHidden="1" w:unhideWhenUsed="1"/>
+    <w:lsdException w:name="Normal Table" w:semiHidden="1" w:unhideWhenUsed="1"/>
     <w:lsdException w:name="annotation subject" w:semiHidden="1" w:unhideWhenUsed="1"/>
     <w:lsdException w:name="No List" w:semiHidden="1" w:unhideWhenUsed="1"/>
     <w:lsdException w:name="Outline List 1" w:semiHidden="1" w:unhideWhenUsed="1"/>
     <w:lsdException w:name="Outline List 2" w:semiHidden="1" w:unhideWhenUsed="1"/>
     <w:lsdException w:name="Outline List 3" w:semiHidden="1" w:unhideWhenUsed="1"/>
+    <w:lsdException w:name="Table Simple 1" w:semiHidden="1" w:unhideWhenUsed="1"/>
+    <w:lsdException w:name="Table Simple 2" w:semiHidden="1" w:unhideWhenUsed="1"/>
+    <w:lsdException w:name="Table Simple 3" w:semiHidden="1" w:unhideWhenUsed="1"/>
+    <w:lsdException w:name="Table Classic 1" w:semiHidden="1" w:unhideWhenUsed="1"/>
+    <w:lsdException w:name="Table Classic 2" w:semiHidden="1" w:unhideWhenUsed="1"/>
+    <w:lsdException w:name="Table Classic 3" w:semiHidden="1" w:unhideWhenUsed="1"/>
+    <w:lsdException w:name="Table Classic 4" w:semiHidden="1" w:unhideWhenUsed="1"/>
+    <w:lsdException w:name="Table Colorful 1" w:semiHidden="1" w:unhideWhenUsed="1"/>
+    <w:lsdException w:name="Table Colorful 2" w:semiHidden="1" w:unhideWhenUsed="1"/>
+    <w:lsdException w:name="Table Colorful 3" w:semiHidden="1" w:unhideWhenUsed="1"/>
+    <w:lsdException w:name="Table Columns 1" w:semiHidden="1" w:unhideWhenUsed="1"/>
+    <w:lsdException w:name="Table Columns 2" w:semiHidden="1" w:unhideWhenUsed="1"/>
+    <w:lsdException w:name="Table Columns 3" w:semiHidden="1" w:unhideWhenUsed="1"/>
+    <w:lsdException w:name="Table Columns 4" w:semiHidden="1" w:unhideWhenUsed="1"/>
+    <w:lsdException w:name="Table Columns 5" w:semiHidden="1" w:unhideWhenUsed="1"/>
+    <w:lsdException w:name="Table Grid 1" w:semiHidden="1" w:unhideWhenUsed="1"/>
+    <w:lsdException w:name="Table Grid 2" w:semiHidden="1" w:unhideWhenUsed="1"/>
+    <w:lsdException w:name="Table Grid 3" w:semiHidden="1" w:unhideWhenUsed="1"/>
+    <w:lsdException w:name="Table Grid 4" w:semiHidden="1" w:unhideWhenUsed="1"/>
+    <w:lsdException w:name="Table Grid 5" w:semiHidden="1" w:unhideWhenUsed="1"/>
+    <w:lsdException w:name="Table Grid 6" w:semiHidden="1" w:unhideWhenUsed="1"/>
+    <w:lsdException w:name="Table Grid 7" w:semiHidden="1" w:unhideWhenUsed="1"/>
+    <w:lsdException w:name="Table Grid 8" w:semiHidden="1" w:unhideWhenUsed="1"/>
+    <w:lsdException w:name="Table List 1" w:semiHidden="1" w:unhideWhenUsed="1"/>
+    <w:lsdException w:name="Table List 2" w:semiHidden="1" w:unhideWhenUsed="1"/>
+    <w:lsdException w:name="Table List 3" w:semiHidden="1" w:unhideWhenUsed="1"/>
+    <w:lsdException w:name="Table List 4" w:semiHidden="1" w:unhideWhenUsed="1"/>
+    <w:lsdException w:name="Table List 5" w:semiHidden="1" w:unhideWhenUsed="1"/>
+    <w:lsdException w:name="Table List 6" w:semiHidden="1" w:unhideWhenUsed="1"/>
+    <w:lsdException w:name="Table List 7" w:semiHidden="1" w:unhideWhenUsed="1"/>
+    <w:lsdException w:name="Table List 8" w:semiHidden="1" w:unhideWhenUsed="1"/>
+    <w:lsdException w:name="Table 3D effects 1" w:semiHidden="1" w:unhideWhenUsed="1"/>
+    <w:lsdException w:name="Table 3D effects 2" w:semiHidden="1" w:unhideWhenUsed="1"/>
+    <w:lsdException w:name="Table 3D effects 3" w:semiHidden="1" w:unhideWhenUsed="1"/>
+    <w:lsdException w:name="Table Contemporary" w:semiHidden="1" w:unhideWhenUsed="1"/>
+    <w:lsdException w:name="Table Elegant" w:semiHidden="1" w:unhideWhenUsed="1"/>
+    <w:lsdException w:name="Table Professional" w:semiHidden="1" w:unhideWhenUsed="1"/>
+    <w:lsdException w:name="Table Subtle 1" w:semiHidden="1" w:unhideWhenUsed="1"/>
+    <w:lsdException w:name="Table Subtle 2" w:semiHidden="1" w:unhideWhenUsed="1"/>
+    <w:lsdException w:name="Table Web 1" w:semiHidden="1" w:unhideWhenUsed="1"/>
+    <w:lsdException w:name="Table Web 2" w:semiHidden="1" w:unhideWhenUsed="1"/>
+    <w:lsdException w:name="Table Web 3" w:semiHidden="1" w:unhideWhenUsed="1"/>
     <w:lsdException w:name="Balloon Text" w:semiHidden="1" w:unhideWhenUsed="1"/>
     <w:lsdException w:name="Table Grid" w:uiPriority="59"/>
+    <w:lsdException w:name="Table Theme" w:semiHidden="1" w:unhideWhenUsed="1"/>
     <w:lsdException w:name="Placeholder Text" w:semiHidden="1"/>
     <w:lsdException w:name="No Spacing" w:uiPriority="1" w:qFormat="1"/>
     <w:lsdException w:name="Light Shading" w:uiPriority="60"/>

</xml_diff>